<commit_message>
Update PTY4478 APT2.0 FASE 1.docx
</commit_message>
<xml_diff>
--- a/Evidencias_Entregables/Fase_1/PTY4478 APT2.0 FASE 1.docx
+++ b/Evidencias_Entregables/Fase_1/PTY4478 APT2.0 FASE 1.docx
@@ -641,8 +641,10 @@
             </w:pPr>
             <w:r>
               <w:rPr>
-                <w:rtl w:val="0"/>
-              </w:rPr>
+                <w:b w:val="1"/>
+                <w:rtl w:val="0"/>
+              </w:rPr>
+              <w:t xml:space="preserve"> Alejandro Viveros                -                            Lian Grandón</w:t>
             </w:r>
           </w:p>
         </w:tc>
@@ -686,8 +688,10 @@
             </w:pPr>
             <w:r>
               <w:rPr>
-                <w:rtl w:val="0"/>
-              </w:rPr>
+                <w:b w:val="1"/>
+                <w:rtl w:val="0"/>
+              </w:rPr>
+              <w:t xml:space="preserve">19.515.530-5                          -                             19.803.403-7</w:t>
             </w:r>
           </w:p>
         </w:tc>
@@ -731,8 +735,10 @@
             </w:pPr>
             <w:r>
               <w:rPr>
-                <w:rtl w:val="0"/>
-              </w:rPr>
+                <w:b w:val="1"/>
+                <w:rtl w:val="0"/>
+              </w:rPr>
+              <w:t xml:space="preserve">Analista Programador Computacional</w:t>
             </w:r>
           </w:p>
         </w:tc>
@@ -776,8 +782,10 @@
             </w:pPr>
             <w:r>
               <w:rPr>
-                <w:rtl w:val="0"/>
-              </w:rPr>
+                <w:b w:val="1"/>
+                <w:rtl w:val="0"/>
+              </w:rPr>
+              <w:t xml:space="preserve"> Padre Alonso Ovalle</w:t>
             </w:r>
           </w:p>
         </w:tc>
@@ -1000,14 +1008,13 @@
             </w:pPr>
             <w:r>
               <w:rPr>
-                <w:rFonts w:ascii="Calibri" w:cs="Calibri" w:eastAsia="Calibri" w:hAnsi="Calibri"/>
                 <w:i w:val="1"/>
                 <w:color w:val="548dd4"/>
                 <w:sz w:val="20"/>
                 <w:szCs w:val="20"/>
                 <w:rtl w:val="0"/>
               </w:rPr>
-              <w:t xml:space="preserve">Escribe el nombre del tema elegido para desarrollar el Proyecto APT</w:t>
+              <w:t xml:space="preserve">Proyecto Educativo para alumnos de Pre-Básica</w:t>
             </w:r>
             <w:r>
               <w:rPr>
@@ -1050,20 +1057,13 @@
           </w:tcPr>
           <w:p>
             <w:pPr>
-              <w:rPr>
-                <w:b w:val="1"/>
-              </w:rPr>
-            </w:pPr>
-            <w:r>
-              <w:rPr>
-                <w:rFonts w:ascii="Calibri" w:cs="Calibri" w:eastAsia="Calibri" w:hAnsi="Calibri"/>
-                <w:i w:val="1"/>
-                <w:color w:val="548dd4"/>
-                <w:sz w:val="20"/>
-                <w:szCs w:val="20"/>
-                <w:rtl w:val="0"/>
-              </w:rPr>
-              <w:t xml:space="preserve">Menciona la(s) área(s) de desempeño de tu Plan de Estudio que vas a abordar en tu Proyecto APT.</w:t>
+              <w:rPr/>
+            </w:pPr>
+            <w:r>
+              <w:rPr>
+                <w:rtl w:val="0"/>
+              </w:rPr>
+              <w:t xml:space="preserve">Desarrollo de Software y Gestión de Proyectos </w:t>
             </w:r>
             <w:r>
               <w:rPr>
@@ -1112,14 +1112,13 @@
             </w:pPr>
             <w:r>
               <w:rPr>
-                <w:rFonts w:ascii="Calibri" w:cs="Calibri" w:eastAsia="Calibri" w:hAnsi="Calibri"/>
                 <w:i w:val="1"/>
                 <w:color w:val="548dd4"/>
                 <w:sz w:val="20"/>
                 <w:szCs w:val="20"/>
                 <w:rtl w:val="0"/>
               </w:rPr>
-              <w:t xml:space="preserve">Menciona las competencias y/o unidades de competencia de tu Plan de Estudio que vas a abordar en tu Proyecto APT.</w:t>
+              <w:t xml:space="preserve">Desarrollo (Mobile, Frontend, Backend) - Calidad y Arquitectura de Software - Gestión de Proyectos</w:t>
             </w:r>
             <w:r>
               <w:rPr>
@@ -2163,7 +2162,6 @@
           <w:p>
             <w:pPr>
               <w:rPr>
-                <w:rFonts w:ascii="Calibri" w:cs="Calibri" w:eastAsia="Calibri" w:hAnsi="Calibri"/>
                 <w:i w:val="1"/>
                 <w:color w:val="548dd4"/>
                 <w:sz w:val="20"/>
@@ -2172,14 +2170,13 @@
             </w:pPr>
             <w:r>
               <w:rPr>
-                <w:rFonts w:ascii="Calibri" w:cs="Calibri" w:eastAsia="Calibri" w:hAnsi="Calibri"/>
                 <w:i w:val="1"/>
                 <w:color w:val="548dd4"/>
                 <w:sz w:val="20"/>
                 <w:szCs w:val="20"/>
                 <w:rtl w:val="0"/>
               </w:rPr>
-              <w:t xml:space="preserve">Describe el o los objetivos generales que permitirán guiar tu trabajo. Éstos representan las grandes metas del trabajo que realizarás, de manera que te servirán de guía, para que una vez finalizado todo el proceso, puedas contrastar el resultado con lo proyectado para ver en qué medida fue posible de cumplir.  </w:t>
+              <w:t xml:space="preserve">Desarrollar un ecosistema de aprendizaje, que abarque una aplicación mobile, que permita a los niños de pre-básica, aprender de una manera divertida, visual y didáctica, una aplicación web, que se enfoque en métricas, administración y personalización de la experiencia, y un servicio de base de datos, que complemente y estructure el proyecto.</w:t>
             </w:r>
           </w:p>
         </w:tc>
@@ -2219,7 +2216,6 @@
             <w:pPr>
               <w:jc w:val="both"/>
               <w:rPr>
-                <w:rFonts w:ascii="Calibri" w:cs="Calibri" w:eastAsia="Calibri" w:hAnsi="Calibri"/>
                 <w:i w:val="1"/>
                 <w:color w:val="548dd4"/>
                 <w:sz w:val="20"/>
@@ -2228,14 +2224,240 @@
             </w:pPr>
             <w:r>
               <w:rPr>
-                <w:rFonts w:ascii="Calibri" w:cs="Calibri" w:eastAsia="Calibri" w:hAnsi="Calibri"/>
                 <w:i w:val="1"/>
                 <w:color w:val="548dd4"/>
                 <w:sz w:val="20"/>
                 <w:szCs w:val="20"/>
                 <w:rtl w:val="0"/>
               </w:rPr>
-              <w:t xml:space="preserve">Describe los objetivos específicos, los que permiten aterrizar el trabajo y trazar procedimientos concretos a seguir. Se desprenden del objetivo general. </w:t>
+              <w:t xml:space="preserve">PreProduccion</w:t>
+            </w:r>
+          </w:p>
+          <w:p>
+            <w:pPr>
+              <w:jc w:val="both"/>
+              <w:rPr>
+                <w:i w:val="1"/>
+                <w:color w:val="548dd4"/>
+                <w:sz w:val="20"/>
+                <w:szCs w:val="20"/>
+              </w:rPr>
+            </w:pPr>
+            <w:r>
+              <w:rPr>
+                <w:i w:val="1"/>
+                <w:color w:val="548dd4"/>
+                <w:sz w:val="20"/>
+                <w:szCs w:val="20"/>
+                <w:rtl w:val="0"/>
+              </w:rPr>
+              <w:t xml:space="preserve">Realizar una carta gantt.</w:t>
+            </w:r>
+          </w:p>
+          <w:p>
+            <w:pPr>
+              <w:jc w:val="both"/>
+              <w:rPr>
+                <w:i w:val="1"/>
+                <w:color w:val="548dd4"/>
+                <w:sz w:val="20"/>
+                <w:szCs w:val="20"/>
+              </w:rPr>
+            </w:pPr>
+            <w:r>
+              <w:rPr>
+                <w:i w:val="1"/>
+                <w:color w:val="548dd4"/>
+                <w:sz w:val="20"/>
+                <w:szCs w:val="20"/>
+                <w:rtl w:val="0"/>
+              </w:rPr>
+              <w:t xml:space="preserve">Realizar diagrama UML para clases</w:t>
+            </w:r>
+          </w:p>
+          <w:p>
+            <w:pPr>
+              <w:jc w:val="both"/>
+              <w:rPr>
+                <w:i w:val="1"/>
+                <w:color w:val="548dd4"/>
+                <w:sz w:val="20"/>
+                <w:szCs w:val="20"/>
+              </w:rPr>
+            </w:pPr>
+            <w:r>
+              <w:rPr>
+                <w:rtl w:val="0"/>
+              </w:rPr>
+            </w:r>
+          </w:p>
+          <w:p>
+            <w:pPr>
+              <w:jc w:val="both"/>
+              <w:rPr>
+                <w:i w:val="1"/>
+                <w:color w:val="548dd4"/>
+                <w:sz w:val="20"/>
+                <w:szCs w:val="20"/>
+              </w:rPr>
+            </w:pPr>
+            <w:r>
+              <w:rPr>
+                <w:i w:val="1"/>
+                <w:color w:val="548dd4"/>
+                <w:sz w:val="20"/>
+                <w:szCs w:val="20"/>
+                <w:rtl w:val="0"/>
+              </w:rPr>
+              <w:t xml:space="preserve">Produccion</w:t>
+            </w:r>
+          </w:p>
+          <w:p>
+            <w:pPr>
+              <w:jc w:val="both"/>
+              <w:rPr>
+                <w:i w:val="1"/>
+                <w:color w:val="548dd4"/>
+                <w:sz w:val="20"/>
+                <w:szCs w:val="20"/>
+              </w:rPr>
+            </w:pPr>
+            <w:r>
+              <w:rPr>
+                <w:i w:val="1"/>
+                <w:color w:val="548dd4"/>
+                <w:sz w:val="20"/>
+                <w:szCs w:val="20"/>
+                <w:rtl w:val="0"/>
+              </w:rPr>
+              <w:t xml:space="preserve">Desarrollar MVP para App Mobile.</w:t>
+            </w:r>
+          </w:p>
+          <w:p>
+            <w:pPr>
+              <w:jc w:val="both"/>
+              <w:rPr>
+                <w:i w:val="1"/>
+                <w:color w:val="548dd4"/>
+                <w:sz w:val="20"/>
+                <w:szCs w:val="20"/>
+              </w:rPr>
+            </w:pPr>
+            <w:r>
+              <w:rPr>
+                <w:i w:val="1"/>
+                <w:color w:val="548dd4"/>
+                <w:sz w:val="20"/>
+                <w:szCs w:val="20"/>
+                <w:rtl w:val="0"/>
+              </w:rPr>
+              <w:t xml:space="preserve">Desarrollar y modelar base de datos.</w:t>
+            </w:r>
+          </w:p>
+          <w:p>
+            <w:pPr>
+              <w:jc w:val="both"/>
+              <w:rPr>
+                <w:i w:val="1"/>
+                <w:color w:val="548dd4"/>
+                <w:sz w:val="20"/>
+                <w:szCs w:val="20"/>
+              </w:rPr>
+            </w:pPr>
+            <w:r>
+              <w:rPr>
+                <w:i w:val="1"/>
+                <w:color w:val="548dd4"/>
+                <w:sz w:val="20"/>
+                <w:szCs w:val="20"/>
+                <w:rtl w:val="0"/>
+              </w:rPr>
+              <w:t xml:space="preserve">Desarrollar interface de visualización de datos web</w:t>
+            </w:r>
+          </w:p>
+          <w:p>
+            <w:pPr>
+              <w:jc w:val="both"/>
+              <w:rPr>
+                <w:i w:val="1"/>
+                <w:color w:val="548dd4"/>
+                <w:sz w:val="20"/>
+                <w:szCs w:val="20"/>
+              </w:rPr>
+            </w:pPr>
+            <w:r>
+              <w:rPr>
+                <w:i w:val="1"/>
+                <w:color w:val="548dd4"/>
+                <w:sz w:val="20"/>
+                <w:szCs w:val="20"/>
+                <w:rtl w:val="0"/>
+              </w:rPr>
+              <w:t xml:space="preserve">Alojar proyecto en un servidor</w:t>
+            </w:r>
+          </w:p>
+          <w:p>
+            <w:pPr>
+              <w:jc w:val="both"/>
+              <w:rPr>
+                <w:i w:val="1"/>
+                <w:color w:val="548dd4"/>
+                <w:sz w:val="20"/>
+                <w:szCs w:val="20"/>
+              </w:rPr>
+            </w:pPr>
+            <w:r>
+              <w:rPr>
+                <w:rtl w:val="0"/>
+              </w:rPr>
+            </w:r>
+          </w:p>
+          <w:p>
+            <w:pPr>
+              <w:jc w:val="both"/>
+              <w:rPr>
+                <w:rFonts w:ascii="Calibri" w:cs="Calibri" w:eastAsia="Calibri" w:hAnsi="Calibri"/>
+                <w:i w:val="1"/>
+                <w:color w:val="548dd4"/>
+                <w:sz w:val="20"/>
+                <w:szCs w:val="20"/>
+              </w:rPr>
+            </w:pPr>
+            <w:r>
+              <w:rPr>
+                <w:i w:val="1"/>
+                <w:color w:val="548dd4"/>
+                <w:sz w:val="20"/>
+                <w:szCs w:val="20"/>
+                <w:rtl w:val="0"/>
+              </w:rPr>
+              <w:t xml:space="preserve">PostProduccion</w:t>
+            </w:r>
+            <w:r>
+              <w:rPr>
+                <w:rtl w:val="0"/>
+              </w:rPr>
+            </w:r>
+          </w:p>
+          <w:p>
+            <w:pPr>
+              <w:jc w:val="both"/>
+              <w:rPr>
+                <w:i w:val="1"/>
+                <w:color w:val="548dd4"/>
+                <w:sz w:val="20"/>
+                <w:szCs w:val="20"/>
+              </w:rPr>
+            </w:pPr>
+            <w:r>
+              <w:rPr>
+                <w:i w:val="1"/>
+                <w:color w:val="548dd4"/>
+                <w:sz w:val="20"/>
+                <w:szCs w:val="20"/>
+                <w:rtl w:val="0"/>
+              </w:rPr>
+              <w:t xml:space="preserve">Realizar prueba con grupo de usuarios que nos permitan validar el producto.</w:t>
             </w:r>
           </w:p>
         </w:tc>

</xml_diff>